<commit_message>
Feature com relatorio atualizado
</commit_message>
<xml_diff>
--- a/Relatório.docx
+++ b/Relatório.docx
@@ -3509,53 +3509,194 @@
       <w:pPr>
         <w:widowControl w:val="0"/>
         <w:spacing w:line="360" w:lineRule="auto"/>
-        <w:ind w:left="1118" w:right="337" w:firstLine="0"/>
-        <w:rPr>
-          <w:sz w:val="24"/>
-          <w:szCs w:val="24"/>
-        </w:rPr>
-      </w:pPr>
-      <w:r>
-        <w:rPr>
-          <w:rtl w:val="0"/>
-        </w:rPr>
-      </w:r>
-    </w:p>
-    <w:p>
-      <w:pPr>
-        <w:widowControl w:val="0"/>
-        <w:spacing w:line="360" w:lineRule="auto"/>
-        <w:ind w:left="1118" w:right="337" w:firstLine="0"/>
-        <w:rPr>
-          <w:sz w:val="24"/>
-          <w:szCs w:val="24"/>
-        </w:rPr>
-      </w:pPr>
-      <w:r>
-        <w:rPr>
-          <w:rtl w:val="0"/>
-        </w:rPr>
-      </w:r>
-    </w:p>
-    <w:p>
-      <w:pPr>
-        <w:widowControl w:val="0"/>
-        <w:spacing w:before="2" w:line="240" w:lineRule="auto"/>
-        <w:rPr>
-          <w:sz w:val="36"/>
-          <w:szCs w:val="36"/>
-        </w:rPr>
-      </w:pPr>
-      <w:r>
-        <w:rPr>
-          <w:rtl w:val="0"/>
-        </w:rPr>
-      </w:r>
-    </w:p>
-    <w:p>
-      <w:pPr>
-        <w:rPr/>
-      </w:pPr>
+        <w:ind w:left="768" w:right="337" w:firstLine="0"/>
+        <w:rPr>
+          <w:sz w:val="24"/>
+          <w:szCs w:val="24"/>
+        </w:rPr>
+      </w:pPr>
+      <w:r>
+        <w:rPr>
+          <w:rtl w:val="0"/>
+        </w:rPr>
+      </w:r>
+    </w:p>
+    <w:p>
+      <w:pPr>
+        <w:widowControl w:val="0"/>
+        <w:tabs>
+          <w:tab w:val="left" w:leader="none" w:pos="1119"/>
+        </w:tabs>
+        <w:spacing w:before="1" w:line="240" w:lineRule="auto"/>
+        <w:ind w:left="0" w:firstLine="0"/>
+        <w:rPr>
+          <w:sz w:val="24"/>
+          <w:szCs w:val="24"/>
+        </w:rPr>
+      </w:pPr>
+      <w:r>
+        <w:rPr>
+          <w:sz w:val="24"/>
+          <w:szCs w:val="24"/>
+          <w:rtl w:val="0"/>
+        </w:rPr>
+        <w:t xml:space="preserve">      </w:t>
+      </w:r>
+    </w:p>
+    <w:p>
+      <w:pPr>
+        <w:widowControl w:val="0"/>
+        <w:tabs>
+          <w:tab w:val="left" w:leader="none" w:pos="1119"/>
+        </w:tabs>
+        <w:spacing w:before="1" w:line="240" w:lineRule="auto"/>
+        <w:ind w:left="0" w:firstLine="0"/>
+        <w:rPr>
+          <w:sz w:val="24"/>
+          <w:szCs w:val="24"/>
+        </w:rPr>
+      </w:pPr>
+      <w:r>
+        <w:rPr>
+          <w:rtl w:val="0"/>
+        </w:rPr>
+      </w:r>
+    </w:p>
+    <w:p>
+      <w:pPr>
+        <w:widowControl w:val="0"/>
+        <w:tabs>
+          <w:tab w:val="left" w:leader="none" w:pos="1119"/>
+        </w:tabs>
+        <w:spacing w:before="1" w:line="240" w:lineRule="auto"/>
+        <w:ind w:left="0" w:firstLine="0"/>
+        <w:rPr>
+          <w:sz w:val="24"/>
+          <w:szCs w:val="24"/>
+        </w:rPr>
+      </w:pPr>
+      <w:r>
+        <w:rPr>
+          <w:rtl w:val="0"/>
+        </w:rPr>
+      </w:r>
+    </w:p>
+    <w:p>
+      <w:pPr>
+        <w:widowControl w:val="0"/>
+        <w:tabs>
+          <w:tab w:val="left" w:leader="none" w:pos="1119"/>
+        </w:tabs>
+        <w:spacing w:before="1" w:line="240" w:lineRule="auto"/>
+        <w:ind w:left="0" w:firstLine="0"/>
+        <w:rPr>
+          <w:sz w:val="24"/>
+          <w:szCs w:val="24"/>
+        </w:rPr>
+      </w:pPr>
+      <w:r>
+        <w:rPr>
+          <w:sz w:val="24"/>
+          <w:szCs w:val="24"/>
+          <w:rtl w:val="0"/>
+        </w:rPr>
+        <w:t xml:space="preserve">      2.3</w:t>
+        <w:tab/>
+        <w:t xml:space="preserve"> Modelagem</w:t>
+      </w:r>
+    </w:p>
+    <w:p>
+      <w:pPr>
+        <w:widowControl w:val="0"/>
+        <w:tabs>
+          <w:tab w:val="left" w:leader="none" w:pos="1119"/>
+        </w:tabs>
+        <w:spacing w:line="240" w:lineRule="auto"/>
+        <w:ind w:left="1118" w:firstLine="0"/>
+        <w:rPr>
+          <w:sz w:val="24"/>
+          <w:szCs w:val="24"/>
+        </w:rPr>
+      </w:pPr>
+      <w:r>
+        <w:rPr>
+          <w:rtl w:val="0"/>
+        </w:rPr>
+      </w:r>
+    </w:p>
+    <w:p>
+      <w:pPr>
+        <w:widowControl w:val="0"/>
+        <w:tabs>
+          <w:tab w:val="left" w:leader="none" w:pos="1119"/>
+        </w:tabs>
+        <w:spacing w:line="240" w:lineRule="auto"/>
+        <w:ind w:left="0" w:firstLine="0"/>
+        <w:rPr>
+          <w:sz w:val="24"/>
+          <w:szCs w:val="24"/>
+        </w:rPr>
+      </w:pPr>
+      <w:r>
+        <w:rPr>
+          <w:sz w:val="24"/>
+          <w:szCs w:val="24"/>
+          <w:rtl w:val="0"/>
+        </w:rPr>
+        <w:t xml:space="preserve">      2.3.1 Modelo de entidade e relacionamento </w:t>
+      </w:r>
+    </w:p>
+    <w:p>
+      <w:pPr>
+        <w:widowControl w:val="0"/>
+        <w:tabs>
+          <w:tab w:val="left" w:leader="none" w:pos="1119"/>
+        </w:tabs>
+        <w:spacing w:before="1" w:line="240" w:lineRule="auto"/>
+        <w:ind w:left="1118" w:hanging="1028"/>
+        <w:rPr>
+          <w:sz w:val="24"/>
+          <w:szCs w:val="24"/>
+        </w:rPr>
+      </w:pPr>
+      <w:r>
+        <w:rPr>
+          <w:sz w:val="24"/>
+          <w:szCs w:val="24"/>
+        </w:rPr>
+        <w:drawing>
+          <wp:inline distB="114300" distT="114300" distL="114300" distR="114300">
+            <wp:extent cx="5921700" cy="3695700"/>
+            <wp:effectExtent b="0" l="0" r="0" t="0"/>
+            <wp:docPr id="1" name="image1.png"/>
+            <a:graphic>
+              <a:graphicData uri="http://schemas.openxmlformats.org/drawingml/2006/picture">
+                <pic:pic>
+                  <pic:nvPicPr>
+                    <pic:cNvPr id="0" name="image1.png"/>
+                    <pic:cNvPicPr preferRelativeResize="0"/>
+                  </pic:nvPicPr>
+                  <pic:blipFill>
+                    <a:blip r:embed="rId6"/>
+                    <a:srcRect b="0" l="0" r="0" t="0"/>
+                    <a:stretch>
+                      <a:fillRect/>
+                    </a:stretch>
+                  </pic:blipFill>
+                  <pic:spPr>
+                    <a:xfrm>
+                      <a:off x="0" y="0"/>
+                      <a:ext cx="5921700" cy="3695700"/>
+                    </a:xfrm>
+                    <a:prstGeom prst="rect"/>
+                    <a:ln/>
+                  </pic:spPr>
+                </pic:pic>
+              </a:graphicData>
+            </a:graphic>
+          </wp:inline>
+        </w:drawing>
+      </w:r>
       <w:r>
         <w:rPr>
           <w:rtl w:val="0"/>

</xml_diff>